<commit_message>
fix: some diagram fixes in lab_1 DB
</commit_message>
<xml_diff>
--- a/3 course/5 semester/DB/lab_1/DB_1.docx
+++ b/3 course/5 semester/DB/lab_1/DB_1.docx
@@ -4,7 +4,6 @@
   <w:body>
     <w:p>
       <w:pPr>
-        <w:jc w:val="center"/>
         <w:rPr>
           <w:rFonts w:ascii="Times New Roman" w:hAnsi="Times New Roman" w:cs="Times New Roman"/>
           <w:sz w:val="28"/>
@@ -5218,6 +5217,7 @@
     </w:p>
     <w:p>
       <w:pPr>
+        <w:ind w:left="-1276"/>
         <w:jc w:val="center"/>
         <w:rPr>
           <w:rFonts w:ascii="Times New Roman" w:hAnsi="Times New Roman" w:cs="Times New Roman"/>
@@ -5231,10 +5231,10 @@
         </w:rPr>
         <w:lastRenderedPageBreak/>
         <w:drawing>
-          <wp:inline distT="0" distB="0" distL="0" distR="0" wp14:anchorId="21A181B3" wp14:editId="744B5CA3">
-            <wp:extent cx="6355080" cy="6338764"/>
-            <wp:effectExtent l="0" t="0" r="7620" b="5080"/>
-            <wp:docPr id="4" name="Рисунок 4"/>
+          <wp:inline distT="0" distB="0" distL="0" distR="0" wp14:anchorId="3D6B8A98" wp14:editId="1B5A0F23">
+            <wp:extent cx="6686550" cy="6675817"/>
+            <wp:effectExtent l="0" t="0" r="0" b="0"/>
+            <wp:docPr id="2" name="Рисунок 2"/>
             <wp:cNvGraphicFramePr>
               <a:graphicFrameLocks xmlns:a="http://schemas.openxmlformats.org/drawingml/2006/main" noChangeAspect="1"/>
             </wp:cNvGraphicFramePr>
@@ -5242,7 +5242,7 @@
               <a:graphicData uri="http://schemas.openxmlformats.org/drawingml/2006/picture">
                 <pic:pic xmlns:pic="http://schemas.openxmlformats.org/drawingml/2006/picture">
                   <pic:nvPicPr>
-                    <pic:cNvPr id="0" name="Picture 2"/>
+                    <pic:cNvPr id="0" name="Picture 1"/>
                     <pic:cNvPicPr>
                       <a:picLocks noChangeAspect="1" noChangeArrowheads="1"/>
                     </pic:cNvPicPr>
@@ -5263,7 +5263,7 @@
                   <pic:spPr bwMode="auto">
                     <a:xfrm>
                       <a:off x="0" y="0"/>
-                      <a:ext cx="6356959" cy="6340638"/>
+                      <a:ext cx="6688213" cy="6677477"/>
                     </a:xfrm>
                     <a:prstGeom prst="rect">
                       <a:avLst/>

</xml_diff>